<commit_message>
[Task-001] - Student 04 - Mandatory 1 - D01 #22
</commit_message>
<xml_diff>
--- a/reports/Student #4/06 Requirements - Student #4.docx
+++ b/reports/Student #4/06 Requirements - Student #4.docx
@@ -108,7 +108,31 @@
                   <w:rPr>
                     <w:rFonts w:asciiTheme="majorHAnsi" w:hAnsiTheme="majorHAnsi" w:cstheme="majorHAnsi"/>
                   </w:rPr>
-                  <w:t xml:space="preserve"> CX.YYY  </w:t>
+                  <w:t xml:space="preserve"> C</w:t>
+                </w:r>
+                <w:r>
+                  <w:rPr>
+                    <w:rFonts w:asciiTheme="majorHAnsi" w:hAnsiTheme="majorHAnsi" w:cstheme="majorHAnsi"/>
+                  </w:rPr>
+                  <w:t>1</w:t>
+                </w:r>
+                <w:r>
+                  <w:rPr>
+                    <w:rFonts w:asciiTheme="majorHAnsi" w:hAnsiTheme="majorHAnsi" w:cstheme="majorHAnsi"/>
+                  </w:rPr>
+                  <w:t>.</w:t>
+                </w:r>
+                <w:r>
+                  <w:rPr>
+                    <w:rFonts w:asciiTheme="majorHAnsi" w:hAnsiTheme="majorHAnsi" w:cstheme="majorHAnsi"/>
+                  </w:rPr>
+                  <w:t>029</w:t>
+                </w:r>
+                <w:r>
+                  <w:rPr>
+                    <w:rFonts w:asciiTheme="majorHAnsi" w:hAnsiTheme="majorHAnsi" w:cstheme="majorHAnsi"/>
+                  </w:rPr>
+                  <w:t xml:space="preserve">  </w:t>
                 </w:r>
               </w:sdtContent>
             </w:sdt>
@@ -173,7 +197,7 @@
                   <w:rPr>
                     <w:rFonts w:asciiTheme="majorHAnsi" w:hAnsiTheme="majorHAnsi" w:cstheme="majorHAnsi"/>
                   </w:rPr>
-                  <w:t xml:space="preserve"> https://github.com/xxxx  </w:t>
+                  <w:t xml:space="preserve"> https://github.com/DP2-2024-C1-029/Acme-Software-Factory </w:t>
                 </w:r>
               </w:sdtContent>
             </w:sdt>
@@ -255,7 +279,13 @@
                   <w:rPr>
                     <w:rFonts w:asciiTheme="majorHAnsi" w:hAnsiTheme="majorHAnsi" w:cstheme="majorHAnsi"/>
                   </w:rPr>
-                  <w:t xml:space="preserve"> DNI, NIE, or passport number</w:t>
+                  <w:t xml:space="preserve"> </w:t>
+                </w:r>
+                <w:r>
+                  <w:rPr>
+                    <w:rFonts w:asciiTheme="majorHAnsi" w:hAnsiTheme="majorHAnsi" w:cstheme="majorHAnsi"/>
+                  </w:rPr>
+                  <w:t>32074667V</w:t>
                 </w:r>
               </w:sdtContent>
             </w:sdt>
@@ -316,14 +346,14 @@
                   <w:rPr>
                     <w:rFonts w:asciiTheme="majorHAnsi" w:hAnsiTheme="majorHAnsi" w:cstheme="majorHAnsi"/>
                   </w:rPr>
-                  <w:t>uvus</w:t>
+                  <w:t>josporhue</w:t>
                 </w:r>
                 <w:proofErr w:type="spellEnd"/>
                 <w:r>
                   <w:rPr>
                     <w:rFonts w:asciiTheme="majorHAnsi" w:hAnsiTheme="majorHAnsi" w:cstheme="majorHAnsi"/>
                   </w:rPr>
-                  <w:t xml:space="preserve">  </w:t>
+                  <w:t xml:space="preserve"> </w:t>
                 </w:r>
               </w:sdtContent>
             </w:sdt>
@@ -357,6 +387,12 @@
               <w:tab/>
             </w:r>
             <w:permStart w:id="1028078960" w:edGrp="everyone"/>
+            <w:r>
+              <w:rPr>
+                <w:rFonts w:asciiTheme="majorHAnsi" w:hAnsiTheme="majorHAnsi" w:cstheme="majorHAnsi"/>
+              </w:rPr>
+              <w:t xml:space="preserve"> </w:t>
+            </w:r>
             <w:sdt>
               <w:sdtPr>
                 <w:rPr>
@@ -375,7 +411,25 @@
                   <w:rPr>
                     <w:rFonts w:asciiTheme="majorHAnsi" w:hAnsiTheme="majorHAnsi" w:cstheme="majorHAnsi"/>
                   </w:rPr>
-                  <w:t xml:space="preserve"> Surnames, Name  </w:t>
+                  <w:t>Portela Huerta</w:t>
+                </w:r>
+                <w:r>
+                  <w:rPr>
+                    <w:rFonts w:asciiTheme="majorHAnsi" w:hAnsiTheme="majorHAnsi" w:cstheme="majorHAnsi"/>
+                  </w:rPr>
+                  <w:t xml:space="preserve">, </w:t>
+                </w:r>
+                <w:r>
+                  <w:rPr>
+                    <w:rFonts w:asciiTheme="majorHAnsi" w:hAnsiTheme="majorHAnsi" w:cstheme="majorHAnsi"/>
+                  </w:rPr>
+                  <w:t xml:space="preserve">José María </w:t>
+                </w:r>
+                <w:r>
+                  <w:rPr>
+                    <w:rFonts w:asciiTheme="majorHAnsi" w:hAnsiTheme="majorHAnsi" w:cstheme="majorHAnsi"/>
+                  </w:rPr>
+                  <w:t xml:space="preserve"> </w:t>
                 </w:r>
               </w:sdtContent>
             </w:sdt>
@@ -427,7 +481,31 @@
                   <w:rPr>
                     <w:rFonts w:asciiTheme="majorHAnsi" w:hAnsiTheme="majorHAnsi" w:cstheme="majorHAnsi"/>
                   </w:rPr>
-                  <w:t xml:space="preserve"> role1, role2, role3  </w:t>
+                  <w:t xml:space="preserve"> </w:t>
+                </w:r>
+                <w:r>
+                  <w:rPr>
+                    <w:rFonts w:asciiTheme="majorHAnsi" w:hAnsiTheme="majorHAnsi" w:cstheme="majorHAnsi"/>
+                  </w:rPr>
+                  <w:t>Tester</w:t>
+                </w:r>
+                <w:r>
+                  <w:rPr>
+                    <w:rFonts w:asciiTheme="majorHAnsi" w:hAnsiTheme="majorHAnsi" w:cstheme="majorHAnsi"/>
+                  </w:rPr>
+                  <w:t xml:space="preserve">, </w:t>
+                </w:r>
+                <w:r>
+                  <w:rPr>
+                    <w:rFonts w:asciiTheme="majorHAnsi" w:hAnsiTheme="majorHAnsi" w:cstheme="majorHAnsi"/>
+                  </w:rPr>
+                  <w:t>Developer</w:t>
+                </w:r>
+                <w:r>
+                  <w:rPr>
+                    <w:rFonts w:asciiTheme="majorHAnsi" w:hAnsiTheme="majorHAnsi" w:cstheme="majorHAnsi"/>
+                  </w:rPr>
+                  <w:t xml:space="preserve">  </w:t>
                 </w:r>
               </w:sdtContent>
             </w:sdt>
@@ -498,7 +576,51 @@
                   <w:rPr>
                     <w:rFonts w:asciiTheme="majorHAnsi" w:hAnsiTheme="majorHAnsi" w:cstheme="majorHAnsi"/>
                   </w:rPr>
-                  <w:t xml:space="preserve"> place month day, year </w:t>
+                  <w:t xml:space="preserve"> </w:t>
+                </w:r>
+                <w:r>
+                  <w:rPr>
+                    <w:rFonts w:asciiTheme="majorHAnsi" w:hAnsiTheme="majorHAnsi" w:cstheme="majorHAnsi"/>
+                  </w:rPr>
+                  <w:t>Sevilla</w:t>
+                </w:r>
+                <w:r>
+                  <w:rPr>
+                    <w:rFonts w:asciiTheme="majorHAnsi" w:hAnsiTheme="majorHAnsi" w:cstheme="majorHAnsi"/>
+                  </w:rPr>
+                  <w:t xml:space="preserve"> </w:t>
+                </w:r>
+                <w:proofErr w:type="spellStart"/>
+                <w:r>
+                  <w:rPr>
+                    <w:rFonts w:asciiTheme="majorHAnsi" w:hAnsiTheme="majorHAnsi" w:cstheme="majorHAnsi"/>
+                  </w:rPr>
+                  <w:t>Febrero</w:t>
+                </w:r>
+                <w:proofErr w:type="spellEnd"/>
+                <w:r>
+                  <w:rPr>
+                    <w:rFonts w:asciiTheme="majorHAnsi" w:hAnsiTheme="majorHAnsi" w:cstheme="majorHAnsi"/>
+                  </w:rPr>
+                  <w:t xml:space="preserve"> 15</w:t>
+                </w:r>
+                <w:r>
+                  <w:rPr>
+                    <w:rFonts w:asciiTheme="majorHAnsi" w:hAnsiTheme="majorHAnsi" w:cstheme="majorHAnsi"/>
+                  </w:rPr>
+                  <w:t xml:space="preserve">, </w:t>
+                </w:r>
+                <w:r>
+                  <w:rPr>
+                    <w:rFonts w:asciiTheme="majorHAnsi" w:hAnsiTheme="majorHAnsi" w:cstheme="majorHAnsi"/>
+                  </w:rPr>
+                  <w:t>2024</w:t>
+                </w:r>
+                <w:r>
+                  <w:rPr>
+                    <w:rFonts w:asciiTheme="majorHAnsi" w:hAnsiTheme="majorHAnsi" w:cstheme="majorHAnsi"/>
+                  </w:rPr>
+                  <w:t xml:space="preserve"> </w:t>
                 </w:r>
               </w:sdtContent>
             </w:sdt>
@@ -1162,21 +1284,7 @@
         <w:rPr>
           <w:rFonts w:asciiTheme="majorHAnsi" w:hAnsiTheme="majorHAnsi" w:cstheme="majorHAnsi"/>
         </w:rPr>
-        <w:t xml:space="preserve"> is billed </w:t>
-      </w:r>
-      <w:proofErr w:type="gramStart"/>
-      <w:r>
-        <w:rPr>
-          <w:rFonts w:asciiTheme="majorHAnsi" w:hAnsiTheme="majorHAnsi" w:cstheme="majorHAnsi"/>
-        </w:rPr>
-        <w:t>through the use of</w:t>
-      </w:r>
-      <w:proofErr w:type="gramEnd"/>
-      <w:r>
-        <w:rPr>
-          <w:rFonts w:asciiTheme="majorHAnsi" w:hAnsiTheme="majorHAnsi" w:cstheme="majorHAnsi"/>
-        </w:rPr>
-        <w:t xml:space="preserve"> </w:t>
+        <w:t xml:space="preserve"> is billed through the use of </w:t>
       </w:r>
       <w:r>
         <w:rPr>
@@ -1773,16 +1881,8 @@
           <w:rFonts w:cstheme="majorHAnsi"/>
         </w:rPr>
         <w:lastRenderedPageBreak/>
-        <w:t xml:space="preserve">MANDATORY Deliverable D03: implementing </w:t>
-      </w:r>
-      <w:proofErr w:type="gramStart"/>
-      <w:r>
-        <w:rPr>
-          <w:rFonts w:cstheme="majorHAnsi"/>
-        </w:rPr>
-        <w:t>features</w:t>
-      </w:r>
-      <w:proofErr w:type="gramEnd"/>
+        <w:t>MANDATORY Deliverable D03: implementing features</w:t>
+      </w:r>
     </w:p>
     <w:p>
       <w:pPr>
@@ -1977,21 +2077,7 @@
         <w:rPr>
           <w:rFonts w:asciiTheme="majorHAnsi" w:hAnsiTheme="majorHAnsi" w:cstheme="majorHAnsi"/>
         </w:rPr>
-        <w:t xml:space="preserve"> can be updated or deleted </w:t>
-      </w:r>
-      <w:proofErr w:type="gramStart"/>
-      <w:r>
-        <w:rPr>
-          <w:rFonts w:asciiTheme="majorHAnsi" w:hAnsiTheme="majorHAnsi" w:cstheme="majorHAnsi"/>
-        </w:rPr>
-        <w:t>as long as</w:t>
-      </w:r>
-      <w:proofErr w:type="gramEnd"/>
-      <w:r>
-        <w:rPr>
-          <w:rFonts w:asciiTheme="majorHAnsi" w:hAnsiTheme="majorHAnsi" w:cstheme="majorHAnsi"/>
-        </w:rPr>
-        <w:t xml:space="preserve"> they have not been published. For a </w:t>
+        <w:t xml:space="preserve"> can be updated or deleted as long as they have not been published. For a </w:t>
       </w:r>
       <w:r>
         <w:rPr>
@@ -2281,21 +2367,7 @@
         <w:rPr>
           <w:rFonts w:asciiTheme="majorHAnsi" w:hAnsiTheme="majorHAnsi" w:cstheme="majorHAnsi"/>
         </w:rPr>
-        <w:t xml:space="preserve"> </w:t>
-      </w:r>
-      <w:proofErr w:type="gramStart"/>
-      <w:r>
-        <w:rPr>
-          <w:rFonts w:asciiTheme="majorHAnsi" w:hAnsiTheme="majorHAnsi" w:cstheme="majorHAnsi"/>
-        </w:rPr>
-        <w:t>as long as</w:t>
-      </w:r>
-      <w:proofErr w:type="gramEnd"/>
-      <w:r>
-        <w:rPr>
-          <w:rFonts w:asciiTheme="majorHAnsi" w:hAnsiTheme="majorHAnsi" w:cstheme="majorHAnsi"/>
-        </w:rPr>
-        <w:t xml:space="preserve"> it is not published.</w:t>
+        <w:t xml:space="preserve"> as long as it is not published.</w:t>
       </w:r>
     </w:p>
     <w:permStart w:id="1644907810" w:edGrp="everyone"/>
@@ -3521,16 +3593,8 @@
           <w:rFonts w:cstheme="majorHAnsi"/>
         </w:rPr>
         <w:lastRenderedPageBreak/>
-        <w:t xml:space="preserve">SUPPLEMENTARY Deliverable D03: implementing </w:t>
-      </w:r>
-      <w:proofErr w:type="gramStart"/>
-      <w:r>
-        <w:rPr>
-          <w:rFonts w:cstheme="majorHAnsi"/>
-        </w:rPr>
-        <w:t>features</w:t>
-      </w:r>
-      <w:proofErr w:type="gramEnd"/>
+        <w:t>SUPPLEMENTARY Deliverable D03: implementing features</w:t>
+      </w:r>
     </w:p>
     <w:p>
       <w:pPr>
@@ -6296,6 +6360,7 @@
   <w:rsids>
     <w:rsidRoot w:val="002C579D"/>
     <w:rsid w:val="002C579D"/>
+    <w:rsid w:val="003556CE"/>
   </w:rsids>
   <m:mathPr>
     <m:mathFont m:val="Cambria Math"/>

</xml_diff>

<commit_message>
Revert "[Task-001] - Student 04 - Mandatory 1 - D01 #22"
This reverts commit d8c535d1582371d2ff0b4b6f468783995443dbfd.
</commit_message>
<xml_diff>
--- a/reports/Student #4/06 Requirements - Student #4.docx
+++ b/reports/Student #4/06 Requirements - Student #4.docx
@@ -108,31 +108,7 @@
                   <w:rPr>
                     <w:rFonts w:asciiTheme="majorHAnsi" w:hAnsiTheme="majorHAnsi" w:cstheme="majorHAnsi"/>
                   </w:rPr>
-                  <w:t xml:space="preserve"> C</w:t>
-                </w:r>
-                <w:r>
-                  <w:rPr>
-                    <w:rFonts w:asciiTheme="majorHAnsi" w:hAnsiTheme="majorHAnsi" w:cstheme="majorHAnsi"/>
-                  </w:rPr>
-                  <w:t>1</w:t>
-                </w:r>
-                <w:r>
-                  <w:rPr>
-                    <w:rFonts w:asciiTheme="majorHAnsi" w:hAnsiTheme="majorHAnsi" w:cstheme="majorHAnsi"/>
-                  </w:rPr>
-                  <w:t>.</w:t>
-                </w:r>
-                <w:r>
-                  <w:rPr>
-                    <w:rFonts w:asciiTheme="majorHAnsi" w:hAnsiTheme="majorHAnsi" w:cstheme="majorHAnsi"/>
-                  </w:rPr>
-                  <w:t>029</w:t>
-                </w:r>
-                <w:r>
-                  <w:rPr>
-                    <w:rFonts w:asciiTheme="majorHAnsi" w:hAnsiTheme="majorHAnsi" w:cstheme="majorHAnsi"/>
-                  </w:rPr>
-                  <w:t xml:space="preserve">  </w:t>
+                  <w:t xml:space="preserve"> CX.YYY  </w:t>
                 </w:r>
               </w:sdtContent>
             </w:sdt>
@@ -197,7 +173,7 @@
                   <w:rPr>
                     <w:rFonts w:asciiTheme="majorHAnsi" w:hAnsiTheme="majorHAnsi" w:cstheme="majorHAnsi"/>
                   </w:rPr>
-                  <w:t xml:space="preserve"> https://github.com/DP2-2024-C1-029/Acme-Software-Factory </w:t>
+                  <w:t xml:space="preserve"> https://github.com/xxxx  </w:t>
                 </w:r>
               </w:sdtContent>
             </w:sdt>
@@ -279,13 +255,7 @@
                   <w:rPr>
                     <w:rFonts w:asciiTheme="majorHAnsi" w:hAnsiTheme="majorHAnsi" w:cstheme="majorHAnsi"/>
                   </w:rPr>
-                  <w:t xml:space="preserve"> </w:t>
-                </w:r>
-                <w:r>
-                  <w:rPr>
-                    <w:rFonts w:asciiTheme="majorHAnsi" w:hAnsiTheme="majorHAnsi" w:cstheme="majorHAnsi"/>
-                  </w:rPr>
-                  <w:t>32074667V</w:t>
+                  <w:t xml:space="preserve"> DNI, NIE, or passport number</w:t>
                 </w:r>
               </w:sdtContent>
             </w:sdt>
@@ -346,14 +316,14 @@
                   <w:rPr>
                     <w:rFonts w:asciiTheme="majorHAnsi" w:hAnsiTheme="majorHAnsi" w:cstheme="majorHAnsi"/>
                   </w:rPr>
-                  <w:t>josporhue</w:t>
+                  <w:t>uvus</w:t>
                 </w:r>
                 <w:proofErr w:type="spellEnd"/>
                 <w:r>
                   <w:rPr>
                     <w:rFonts w:asciiTheme="majorHAnsi" w:hAnsiTheme="majorHAnsi" w:cstheme="majorHAnsi"/>
                   </w:rPr>
-                  <w:t xml:space="preserve"> </w:t>
+                  <w:t xml:space="preserve">  </w:t>
                 </w:r>
               </w:sdtContent>
             </w:sdt>
@@ -387,12 +357,6 @@
               <w:tab/>
             </w:r>
             <w:permStart w:id="1028078960" w:edGrp="everyone"/>
-            <w:r>
-              <w:rPr>
-                <w:rFonts w:asciiTheme="majorHAnsi" w:hAnsiTheme="majorHAnsi" w:cstheme="majorHAnsi"/>
-              </w:rPr>
-              <w:t xml:space="preserve"> </w:t>
-            </w:r>
             <w:sdt>
               <w:sdtPr>
                 <w:rPr>
@@ -411,25 +375,7 @@
                   <w:rPr>
                     <w:rFonts w:asciiTheme="majorHAnsi" w:hAnsiTheme="majorHAnsi" w:cstheme="majorHAnsi"/>
                   </w:rPr>
-                  <w:t>Portela Huerta</w:t>
-                </w:r>
-                <w:r>
-                  <w:rPr>
-                    <w:rFonts w:asciiTheme="majorHAnsi" w:hAnsiTheme="majorHAnsi" w:cstheme="majorHAnsi"/>
-                  </w:rPr>
-                  <w:t xml:space="preserve">, </w:t>
-                </w:r>
-                <w:r>
-                  <w:rPr>
-                    <w:rFonts w:asciiTheme="majorHAnsi" w:hAnsiTheme="majorHAnsi" w:cstheme="majorHAnsi"/>
-                  </w:rPr>
-                  <w:t xml:space="preserve">José María </w:t>
-                </w:r>
-                <w:r>
-                  <w:rPr>
-                    <w:rFonts w:asciiTheme="majorHAnsi" w:hAnsiTheme="majorHAnsi" w:cstheme="majorHAnsi"/>
-                  </w:rPr>
-                  <w:t xml:space="preserve"> </w:t>
+                  <w:t xml:space="preserve"> Surnames, Name  </w:t>
                 </w:r>
               </w:sdtContent>
             </w:sdt>
@@ -481,31 +427,7 @@
                   <w:rPr>
                     <w:rFonts w:asciiTheme="majorHAnsi" w:hAnsiTheme="majorHAnsi" w:cstheme="majorHAnsi"/>
                   </w:rPr>
-                  <w:t xml:space="preserve"> </w:t>
-                </w:r>
-                <w:r>
-                  <w:rPr>
-                    <w:rFonts w:asciiTheme="majorHAnsi" w:hAnsiTheme="majorHAnsi" w:cstheme="majorHAnsi"/>
-                  </w:rPr>
-                  <w:t>Tester</w:t>
-                </w:r>
-                <w:r>
-                  <w:rPr>
-                    <w:rFonts w:asciiTheme="majorHAnsi" w:hAnsiTheme="majorHAnsi" w:cstheme="majorHAnsi"/>
-                  </w:rPr>
-                  <w:t xml:space="preserve">, </w:t>
-                </w:r>
-                <w:r>
-                  <w:rPr>
-                    <w:rFonts w:asciiTheme="majorHAnsi" w:hAnsiTheme="majorHAnsi" w:cstheme="majorHAnsi"/>
-                  </w:rPr>
-                  <w:t>Developer</w:t>
-                </w:r>
-                <w:r>
-                  <w:rPr>
-                    <w:rFonts w:asciiTheme="majorHAnsi" w:hAnsiTheme="majorHAnsi" w:cstheme="majorHAnsi"/>
-                  </w:rPr>
-                  <w:t xml:space="preserve">  </w:t>
+                  <w:t xml:space="preserve"> role1, role2, role3  </w:t>
                 </w:r>
               </w:sdtContent>
             </w:sdt>
@@ -576,51 +498,7 @@
                   <w:rPr>
                     <w:rFonts w:asciiTheme="majorHAnsi" w:hAnsiTheme="majorHAnsi" w:cstheme="majorHAnsi"/>
                   </w:rPr>
-                  <w:t xml:space="preserve"> </w:t>
-                </w:r>
-                <w:r>
-                  <w:rPr>
-                    <w:rFonts w:asciiTheme="majorHAnsi" w:hAnsiTheme="majorHAnsi" w:cstheme="majorHAnsi"/>
-                  </w:rPr>
-                  <w:t>Sevilla</w:t>
-                </w:r>
-                <w:r>
-                  <w:rPr>
-                    <w:rFonts w:asciiTheme="majorHAnsi" w:hAnsiTheme="majorHAnsi" w:cstheme="majorHAnsi"/>
-                  </w:rPr>
-                  <w:t xml:space="preserve"> </w:t>
-                </w:r>
-                <w:proofErr w:type="spellStart"/>
-                <w:r>
-                  <w:rPr>
-                    <w:rFonts w:asciiTheme="majorHAnsi" w:hAnsiTheme="majorHAnsi" w:cstheme="majorHAnsi"/>
-                  </w:rPr>
-                  <w:t>Febrero</w:t>
-                </w:r>
-                <w:proofErr w:type="spellEnd"/>
-                <w:r>
-                  <w:rPr>
-                    <w:rFonts w:asciiTheme="majorHAnsi" w:hAnsiTheme="majorHAnsi" w:cstheme="majorHAnsi"/>
-                  </w:rPr>
-                  <w:t xml:space="preserve"> 15</w:t>
-                </w:r>
-                <w:r>
-                  <w:rPr>
-                    <w:rFonts w:asciiTheme="majorHAnsi" w:hAnsiTheme="majorHAnsi" w:cstheme="majorHAnsi"/>
-                  </w:rPr>
-                  <w:t xml:space="preserve">, </w:t>
-                </w:r>
-                <w:r>
-                  <w:rPr>
-                    <w:rFonts w:asciiTheme="majorHAnsi" w:hAnsiTheme="majorHAnsi" w:cstheme="majorHAnsi"/>
-                  </w:rPr>
-                  <w:t>2024</w:t>
-                </w:r>
-                <w:r>
-                  <w:rPr>
-                    <w:rFonts w:asciiTheme="majorHAnsi" w:hAnsiTheme="majorHAnsi" w:cstheme="majorHAnsi"/>
-                  </w:rPr>
-                  <w:t xml:space="preserve"> </w:t>
+                  <w:t xml:space="preserve"> place month day, year </w:t>
                 </w:r>
               </w:sdtContent>
             </w:sdt>
@@ -1284,7 +1162,21 @@
         <w:rPr>
           <w:rFonts w:asciiTheme="majorHAnsi" w:hAnsiTheme="majorHAnsi" w:cstheme="majorHAnsi"/>
         </w:rPr>
-        <w:t xml:space="preserve"> is billed through the use of </w:t>
+        <w:t xml:space="preserve"> is billed </w:t>
+      </w:r>
+      <w:proofErr w:type="gramStart"/>
+      <w:r>
+        <w:rPr>
+          <w:rFonts w:asciiTheme="majorHAnsi" w:hAnsiTheme="majorHAnsi" w:cstheme="majorHAnsi"/>
+        </w:rPr>
+        <w:t>through the use of</w:t>
+      </w:r>
+      <w:proofErr w:type="gramEnd"/>
+      <w:r>
+        <w:rPr>
+          <w:rFonts w:asciiTheme="majorHAnsi" w:hAnsiTheme="majorHAnsi" w:cstheme="majorHAnsi"/>
+        </w:rPr>
+        <w:t xml:space="preserve"> </w:t>
       </w:r>
       <w:r>
         <w:rPr>
@@ -1881,8 +1773,16 @@
           <w:rFonts w:cstheme="majorHAnsi"/>
         </w:rPr>
         <w:lastRenderedPageBreak/>
-        <w:t>MANDATORY Deliverable D03: implementing features</w:t>
-      </w:r>
+        <w:t xml:space="preserve">MANDATORY Deliverable D03: implementing </w:t>
+      </w:r>
+      <w:proofErr w:type="gramStart"/>
+      <w:r>
+        <w:rPr>
+          <w:rFonts w:cstheme="majorHAnsi"/>
+        </w:rPr>
+        <w:t>features</w:t>
+      </w:r>
+      <w:proofErr w:type="gramEnd"/>
     </w:p>
     <w:p>
       <w:pPr>
@@ -2077,7 +1977,21 @@
         <w:rPr>
           <w:rFonts w:asciiTheme="majorHAnsi" w:hAnsiTheme="majorHAnsi" w:cstheme="majorHAnsi"/>
         </w:rPr>
-        <w:t xml:space="preserve"> can be updated or deleted as long as they have not been published. For a </w:t>
+        <w:t xml:space="preserve"> can be updated or deleted </w:t>
+      </w:r>
+      <w:proofErr w:type="gramStart"/>
+      <w:r>
+        <w:rPr>
+          <w:rFonts w:asciiTheme="majorHAnsi" w:hAnsiTheme="majorHAnsi" w:cstheme="majorHAnsi"/>
+        </w:rPr>
+        <w:t>as long as</w:t>
+      </w:r>
+      <w:proofErr w:type="gramEnd"/>
+      <w:r>
+        <w:rPr>
+          <w:rFonts w:asciiTheme="majorHAnsi" w:hAnsiTheme="majorHAnsi" w:cstheme="majorHAnsi"/>
+        </w:rPr>
+        <w:t xml:space="preserve"> they have not been published. For a </w:t>
       </w:r>
       <w:r>
         <w:rPr>
@@ -2367,7 +2281,21 @@
         <w:rPr>
           <w:rFonts w:asciiTheme="majorHAnsi" w:hAnsiTheme="majorHAnsi" w:cstheme="majorHAnsi"/>
         </w:rPr>
-        <w:t xml:space="preserve"> as long as it is not published.</w:t>
+        <w:t xml:space="preserve"> </w:t>
+      </w:r>
+      <w:proofErr w:type="gramStart"/>
+      <w:r>
+        <w:rPr>
+          <w:rFonts w:asciiTheme="majorHAnsi" w:hAnsiTheme="majorHAnsi" w:cstheme="majorHAnsi"/>
+        </w:rPr>
+        <w:t>as long as</w:t>
+      </w:r>
+      <w:proofErr w:type="gramEnd"/>
+      <w:r>
+        <w:rPr>
+          <w:rFonts w:asciiTheme="majorHAnsi" w:hAnsiTheme="majorHAnsi" w:cstheme="majorHAnsi"/>
+        </w:rPr>
+        <w:t xml:space="preserve"> it is not published.</w:t>
       </w:r>
     </w:p>
     <w:permStart w:id="1644907810" w:edGrp="everyone"/>
@@ -3593,8 +3521,16 @@
           <w:rFonts w:cstheme="majorHAnsi"/>
         </w:rPr>
         <w:lastRenderedPageBreak/>
-        <w:t>SUPPLEMENTARY Deliverable D03: implementing features</w:t>
-      </w:r>
+        <w:t xml:space="preserve">SUPPLEMENTARY Deliverable D03: implementing </w:t>
+      </w:r>
+      <w:proofErr w:type="gramStart"/>
+      <w:r>
+        <w:rPr>
+          <w:rFonts w:cstheme="majorHAnsi"/>
+        </w:rPr>
+        <w:t>features</w:t>
+      </w:r>
+      <w:proofErr w:type="gramEnd"/>
     </w:p>
     <w:p>
       <w:pPr>
@@ -6360,7 +6296,6 @@
   <w:rsids>
     <w:rsidRoot w:val="002C579D"/>
     <w:rsid w:val="002C579D"/>
-    <w:rsid w:val="003556CE"/>
   </w:rsids>
   <m:mathPr>
     <m:mathFont m:val="Cambria Math"/>

</xml_diff>

<commit_message>
[Task-001] - Supplementary - Analysis Report - Student#4 #28
</commit_message>
<xml_diff>
--- a/reports/Student #4/06 Requirements - Student #4.docx
+++ b/reports/Student #4/06 Requirements - Student #4.docx
@@ -3013,7 +3013,19 @@
             <w:rPr>
               <w:rFonts w:asciiTheme="majorHAnsi" w:hAnsiTheme="majorHAnsi" w:cstheme="majorHAnsi"/>
             </w:rPr>
-            <w:t xml:space="preserve">    </w:t>
+            <w:t xml:space="preserve">  </w:t>
+          </w:r>
+          <w:r>
+            <w:rPr>
+              <w:rFonts w:asciiTheme="majorHAnsi" w:hAnsiTheme="majorHAnsi" w:cstheme="majorHAnsi"/>
+            </w:rPr>
+            <w:t>X</w:t>
+          </w:r>
+          <w:r>
+            <w:rPr>
+              <w:rFonts w:asciiTheme="majorHAnsi" w:hAnsiTheme="majorHAnsi" w:cstheme="majorHAnsi"/>
+            </w:rPr>
+            <w:t xml:space="preserve">  </w:t>
           </w:r>
         </w:sdtContent>
       </w:sdt>
@@ -6355,6 +6367,7 @@
   </w:compat>
   <w:rsids>
     <w:rsidRoot w:val="002C579D"/>
+    <w:rsid w:val="00056126"/>
     <w:rsid w:val="002C579D"/>
     <w:rsid w:val="00881AD6"/>
     <w:rsid w:val="009071AE"/>

</xml_diff>

<commit_message>
Update 06 Requirements - Student #4.docx
Fixes #29
</commit_message>
<xml_diff>
--- a/reports/Student #4/06 Requirements - Student #4.docx
+++ b/reports/Student #4/06 Requirements - Student #4.docx
@@ -3077,7 +3077,19 @@
             <w:rPr>
               <w:rFonts w:asciiTheme="majorHAnsi" w:hAnsiTheme="majorHAnsi" w:cstheme="majorHAnsi"/>
             </w:rPr>
-            <w:t xml:space="preserve">    </w:t>
+            <w:t xml:space="preserve">  </w:t>
+          </w:r>
+          <w:r>
+            <w:rPr>
+              <w:rFonts w:asciiTheme="majorHAnsi" w:hAnsiTheme="majorHAnsi" w:cstheme="majorHAnsi"/>
+            </w:rPr>
+            <w:t>X</w:t>
+          </w:r>
+          <w:r>
+            <w:rPr>
+              <w:rFonts w:asciiTheme="majorHAnsi" w:hAnsiTheme="majorHAnsi" w:cstheme="majorHAnsi"/>
+            </w:rPr>
+            <w:t xml:space="preserve">  </w:t>
           </w:r>
         </w:sdtContent>
       </w:sdt>
@@ -6369,8 +6381,10 @@
     <w:rsidRoot w:val="002C579D"/>
     <w:rsid w:val="00056126"/>
     <w:rsid w:val="002C579D"/>
+    <w:rsid w:val="006B2069"/>
     <w:rsid w:val="00881AD6"/>
     <w:rsid w:val="009071AE"/>
+    <w:rsid w:val="00A91419"/>
   </w:rsids>
   <m:mathPr>
     <m:mathFont m:val="Cambria Math"/>

</xml_diff>

<commit_message>
DOC - Student 4
</commit_message>
<xml_diff>
--- a/reports/Student #4/06 Requirements - Student #4.docx
+++ b/reports/Student #4/06 Requirements - Student #4.docx
@@ -1231,7 +1231,19 @@
             <w:rPr>
               <w:rFonts w:asciiTheme="majorHAnsi" w:hAnsiTheme="majorHAnsi" w:cstheme="majorHAnsi"/>
             </w:rPr>
-            <w:t xml:space="preserve">    </w:t>
+            <w:t xml:space="preserve">  </w:t>
+          </w:r>
+          <w:r>
+            <w:rPr>
+              <w:rFonts w:asciiTheme="majorHAnsi" w:hAnsiTheme="majorHAnsi" w:cstheme="majorHAnsi"/>
+            </w:rPr>
+            <w:t>X</w:t>
+          </w:r>
+          <w:r>
+            <w:rPr>
+              <w:rFonts w:asciiTheme="majorHAnsi" w:hAnsiTheme="majorHAnsi" w:cstheme="majorHAnsi"/>
+            </w:rPr>
+            <w:t xml:space="preserve">  </w:t>
           </w:r>
         </w:sdtContent>
       </w:sdt>
@@ -1465,7 +1477,19 @@
             <w:rPr>
               <w:rFonts w:asciiTheme="majorHAnsi" w:hAnsiTheme="majorHAnsi" w:cstheme="majorHAnsi"/>
             </w:rPr>
-            <w:t xml:space="preserve">    </w:t>
+            <w:t xml:space="preserve">  </w:t>
+          </w:r>
+          <w:r>
+            <w:rPr>
+              <w:rFonts w:asciiTheme="majorHAnsi" w:hAnsiTheme="majorHAnsi" w:cstheme="majorHAnsi"/>
+            </w:rPr>
+            <w:t>X</w:t>
+          </w:r>
+          <w:r>
+            <w:rPr>
+              <w:rFonts w:asciiTheme="majorHAnsi" w:hAnsiTheme="majorHAnsi" w:cstheme="majorHAnsi"/>
+            </w:rPr>
+            <w:t xml:space="preserve">  </w:t>
           </w:r>
         </w:sdtContent>
       </w:sdt>
@@ -1642,7 +1666,19 @@
             <w:rPr>
               <w:rFonts w:asciiTheme="majorHAnsi" w:hAnsiTheme="majorHAnsi" w:cstheme="majorHAnsi"/>
             </w:rPr>
-            <w:t xml:space="preserve">    </w:t>
+            <w:t xml:space="preserve">  </w:t>
+          </w:r>
+          <w:r>
+            <w:rPr>
+              <w:rFonts w:asciiTheme="majorHAnsi" w:hAnsiTheme="majorHAnsi" w:cstheme="majorHAnsi"/>
+            </w:rPr>
+            <w:t>X</w:t>
+          </w:r>
+          <w:r>
+            <w:rPr>
+              <w:rFonts w:asciiTheme="majorHAnsi" w:hAnsiTheme="majorHAnsi" w:cstheme="majorHAnsi"/>
+            </w:rPr>
+            <w:t xml:space="preserve">  </w:t>
           </w:r>
         </w:sdtContent>
       </w:sdt>
@@ -1810,7 +1846,19 @@
             <w:rPr>
               <w:rFonts w:asciiTheme="majorHAnsi" w:hAnsiTheme="majorHAnsi" w:cstheme="majorHAnsi"/>
             </w:rPr>
-            <w:t xml:space="preserve">    </w:t>
+            <w:t xml:space="preserve">  </w:t>
+          </w:r>
+          <w:r>
+            <w:rPr>
+              <w:rFonts w:asciiTheme="majorHAnsi" w:hAnsiTheme="majorHAnsi" w:cstheme="majorHAnsi"/>
+            </w:rPr>
+            <w:t>X</w:t>
+          </w:r>
+          <w:r>
+            <w:rPr>
+              <w:rFonts w:asciiTheme="majorHAnsi" w:hAnsiTheme="majorHAnsi" w:cstheme="majorHAnsi"/>
+            </w:rPr>
+            <w:t xml:space="preserve">  </w:t>
           </w:r>
         </w:sdtContent>
       </w:sdt>
@@ -3309,7 +3357,21 @@
               <w:rFonts w:asciiTheme="majorHAnsi" w:hAnsiTheme="majorHAnsi" w:cstheme="majorHAnsi"/>
               <w:lang w:val="en-US"/>
             </w:rPr>
-            <w:t xml:space="preserve">    </w:t>
+            <w:t xml:space="preserve">  </w:t>
+          </w:r>
+          <w:r>
+            <w:rPr>
+              <w:rFonts w:asciiTheme="majorHAnsi" w:hAnsiTheme="majorHAnsi" w:cstheme="majorHAnsi"/>
+              <w:lang w:val="en-US"/>
+            </w:rPr>
+            <w:t>X</w:t>
+          </w:r>
+          <w:r>
+            <w:rPr>
+              <w:rFonts w:asciiTheme="majorHAnsi" w:hAnsiTheme="majorHAnsi" w:cstheme="majorHAnsi"/>
+              <w:lang w:val="en-US"/>
+            </w:rPr>
+            <w:t xml:space="preserve">  </w:t>
           </w:r>
         </w:sdtContent>
       </w:sdt>
@@ -3515,7 +3577,19 @@
             <w:rPr>
               <w:rFonts w:asciiTheme="majorHAnsi" w:hAnsiTheme="majorHAnsi" w:cstheme="majorHAnsi"/>
             </w:rPr>
-            <w:t xml:space="preserve">    </w:t>
+            <w:t xml:space="preserve">  </w:t>
+          </w:r>
+          <w:r>
+            <w:rPr>
+              <w:rFonts w:asciiTheme="majorHAnsi" w:hAnsiTheme="majorHAnsi" w:cstheme="majorHAnsi"/>
+            </w:rPr>
+            <w:t>X</w:t>
+          </w:r>
+          <w:r>
+            <w:rPr>
+              <w:rFonts w:asciiTheme="majorHAnsi" w:hAnsiTheme="majorHAnsi" w:cstheme="majorHAnsi"/>
+            </w:rPr>
+            <w:t xml:space="preserve">  </w:t>
           </w:r>
         </w:sdtContent>
       </w:sdt>
@@ -3567,7 +3641,19 @@
             <w:rPr>
               <w:rFonts w:asciiTheme="majorHAnsi" w:hAnsiTheme="majorHAnsi" w:cstheme="majorHAnsi"/>
             </w:rPr>
-            <w:t xml:space="preserve">    </w:t>
+            <w:t xml:space="preserve">  </w:t>
+          </w:r>
+          <w:r>
+            <w:rPr>
+              <w:rFonts w:asciiTheme="majorHAnsi" w:hAnsiTheme="majorHAnsi" w:cstheme="majorHAnsi"/>
+            </w:rPr>
+            <w:t>X</w:t>
+          </w:r>
+          <w:r>
+            <w:rPr>
+              <w:rFonts w:asciiTheme="majorHAnsi" w:hAnsiTheme="majorHAnsi" w:cstheme="majorHAnsi"/>
+            </w:rPr>
+            <w:t xml:space="preserve">  </w:t>
           </w:r>
         </w:sdtContent>
       </w:sdt>
@@ -6381,6 +6467,7 @@
     <w:rsidRoot w:val="002C579D"/>
     <w:rsid w:val="00056126"/>
     <w:rsid w:val="002C579D"/>
+    <w:rsid w:val="004E1462"/>
     <w:rsid w:val="006B2069"/>
     <w:rsid w:val="00881AD6"/>
     <w:rsid w:val="009071AE"/>

</xml_diff>

<commit_message>
Last Changes and reports
</commit_message>
<xml_diff>
--- a/reports/Student #4/06 Requirements - Student #4.docx
+++ b/reports/Student #4/06 Requirements - Student #4.docx
@@ -339,8 +339,16 @@
                   <w:rPr>
                     <w:rFonts w:asciiTheme="majorHAnsi" w:hAnsiTheme="majorHAnsi" w:cstheme="majorHAnsi"/>
                   </w:rPr>
-                  <w:t xml:space="preserve"> josporhue</w:t>
+                  <w:t xml:space="preserve"> </w:t>
                 </w:r>
+                <w:proofErr w:type="spellStart"/>
+                <w:r>
+                  <w:rPr>
+                    <w:rFonts w:asciiTheme="majorHAnsi" w:hAnsiTheme="majorHAnsi" w:cstheme="majorHAnsi"/>
+                  </w:rPr>
+                  <w:t>josporhue</w:t>
+                </w:r>
+                <w:proofErr w:type="spellEnd"/>
                 <w:r>
                   <w:rPr>
                     <w:rFonts w:asciiTheme="majorHAnsi" w:hAnsiTheme="majorHAnsi" w:cstheme="majorHAnsi"/>
@@ -582,12 +590,14 @@
                   </w:rPr>
                   <w:t xml:space="preserve">, </w:t>
                 </w:r>
+                <w:proofErr w:type="gramStart"/>
                 <w:r>
                   <w:rPr>
                     <w:rFonts w:asciiTheme="majorHAnsi" w:hAnsiTheme="majorHAnsi" w:cstheme="majorHAnsi"/>
                   </w:rPr>
                   <w:t>2024</w:t>
                 </w:r>
+                <w:proofErr w:type="gramEnd"/>
                 <w:r>
                   <w:rPr>
                     <w:rFonts w:asciiTheme="majorHAnsi" w:hAnsiTheme="majorHAnsi" w:cstheme="majorHAnsi"/>
@@ -2821,7 +2831,19 @@
             <w:rPr>
               <w:rFonts w:asciiTheme="majorHAnsi" w:hAnsiTheme="majorHAnsi" w:cstheme="majorHAnsi"/>
             </w:rPr>
-            <w:t xml:space="preserve">    </w:t>
+            <w:t xml:space="preserve">  </w:t>
+          </w:r>
+          <w:r>
+            <w:rPr>
+              <w:rFonts w:asciiTheme="majorHAnsi" w:hAnsiTheme="majorHAnsi" w:cstheme="majorHAnsi"/>
+            </w:rPr>
+            <w:t>X</w:t>
+          </w:r>
+          <w:r>
+            <w:rPr>
+              <w:rFonts w:asciiTheme="majorHAnsi" w:hAnsiTheme="majorHAnsi" w:cstheme="majorHAnsi"/>
+            </w:rPr>
+            <w:t xml:space="preserve">  </w:t>
           </w:r>
         </w:sdtContent>
       </w:sdt>
@@ -2887,7 +2909,19 @@
             <w:rPr>
               <w:rFonts w:asciiTheme="majorHAnsi" w:hAnsiTheme="majorHAnsi" w:cstheme="majorHAnsi"/>
             </w:rPr>
-            <w:t xml:space="preserve">    </w:t>
+            <w:t xml:space="preserve">  </w:t>
+          </w:r>
+          <w:r>
+            <w:rPr>
+              <w:rFonts w:asciiTheme="majorHAnsi" w:hAnsiTheme="majorHAnsi" w:cstheme="majorHAnsi"/>
+            </w:rPr>
+            <w:t>X</w:t>
+          </w:r>
+          <w:r>
+            <w:rPr>
+              <w:rFonts w:asciiTheme="majorHAnsi" w:hAnsiTheme="majorHAnsi" w:cstheme="majorHAnsi"/>
+            </w:rPr>
+            <w:t xml:space="preserve">  </w:t>
           </w:r>
         </w:sdtContent>
       </w:sdt>
@@ -3104,6 +3138,12 @@
               <w:rFonts w:asciiTheme="majorHAnsi" w:hAnsiTheme="majorHAnsi" w:cstheme="majorHAnsi"/>
             </w:rPr>
             <w:t>X</w:t>
+          </w:r>
+          <w:r>
+            <w:rPr>
+              <w:rFonts w:asciiTheme="majorHAnsi" w:hAnsiTheme="majorHAnsi" w:cstheme="majorHAnsi"/>
+            </w:rPr>
+            <w:t xml:space="preserve"> </w:t>
           </w:r>
           <w:r>
             <w:rPr>
@@ -3613,19 +3653,7 @@
             <w:rPr>
               <w:rFonts w:asciiTheme="majorHAnsi" w:hAnsiTheme="majorHAnsi" w:cstheme="majorHAnsi"/>
             </w:rPr>
-            <w:t xml:space="preserve">  </w:t>
-          </w:r>
-          <w:r>
-            <w:rPr>
-              <w:rFonts w:asciiTheme="majorHAnsi" w:hAnsiTheme="majorHAnsi" w:cstheme="majorHAnsi"/>
-            </w:rPr>
-            <w:t>X</w:t>
-          </w:r>
-          <w:r>
-            <w:rPr>
-              <w:rFonts w:asciiTheme="majorHAnsi" w:hAnsiTheme="majorHAnsi" w:cstheme="majorHAnsi"/>
-            </w:rPr>
-            <w:t xml:space="preserve">  </w:t>
+            <w:t xml:space="preserve">   </w:t>
           </w:r>
         </w:sdtContent>
       </w:sdt>
@@ -3677,19 +3705,7 @@
             <w:rPr>
               <w:rFonts w:asciiTheme="majorHAnsi" w:hAnsiTheme="majorHAnsi" w:cstheme="majorHAnsi"/>
             </w:rPr>
-            <w:t xml:space="preserve">  </w:t>
-          </w:r>
-          <w:r>
-            <w:rPr>
-              <w:rFonts w:asciiTheme="majorHAnsi" w:hAnsiTheme="majorHAnsi" w:cstheme="majorHAnsi"/>
-            </w:rPr>
-            <w:t>X</w:t>
-          </w:r>
-          <w:r>
-            <w:rPr>
-              <w:rFonts w:asciiTheme="majorHAnsi" w:hAnsiTheme="majorHAnsi" w:cstheme="majorHAnsi"/>
-            </w:rPr>
-            <w:t xml:space="preserve">  </w:t>
+            <w:t xml:space="preserve">   </w:t>
           </w:r>
         </w:sdtContent>
       </w:sdt>
@@ -4227,19 +4243,7 @@
             <w:rPr>
               <w:rFonts w:asciiTheme="majorHAnsi" w:hAnsiTheme="majorHAnsi" w:cstheme="majorHAnsi"/>
             </w:rPr>
-            <w:t xml:space="preserve">  </w:t>
-          </w:r>
-          <w:r>
-            <w:rPr>
-              <w:rFonts w:asciiTheme="majorHAnsi" w:hAnsiTheme="majorHAnsi" w:cstheme="majorHAnsi"/>
-            </w:rPr>
-            <w:t>X</w:t>
-          </w:r>
-          <w:r>
-            <w:rPr>
-              <w:rFonts w:asciiTheme="majorHAnsi" w:hAnsiTheme="majorHAnsi" w:cstheme="majorHAnsi"/>
-            </w:rPr>
-            <w:t xml:space="preserve">  </w:t>
+            <w:t xml:space="preserve">    </w:t>
           </w:r>
         </w:sdtContent>
       </w:sdt>
@@ -4291,19 +4295,7 @@
             <w:rPr>
               <w:rFonts w:asciiTheme="majorHAnsi" w:hAnsiTheme="majorHAnsi" w:cstheme="majorHAnsi"/>
             </w:rPr>
-            <w:t xml:space="preserve">  </w:t>
-          </w:r>
-          <w:r>
-            <w:rPr>
-              <w:rFonts w:asciiTheme="majorHAnsi" w:hAnsiTheme="majorHAnsi" w:cstheme="majorHAnsi"/>
-            </w:rPr>
-            <w:t>X</w:t>
-          </w:r>
-          <w:r>
-            <w:rPr>
-              <w:rFonts w:asciiTheme="majorHAnsi" w:hAnsiTheme="majorHAnsi" w:cstheme="majorHAnsi"/>
-            </w:rPr>
-            <w:t xml:space="preserve">  </w:t>
+            <w:t xml:space="preserve">    </w:t>
           </w:r>
         </w:sdtContent>
       </w:sdt>
@@ -6575,11 +6567,17 @@
     <w:rsidRoot w:val="002C579D"/>
     <w:rsid w:val="00056126"/>
     <w:rsid w:val="002C579D"/>
+    <w:rsid w:val="00371C82"/>
     <w:rsid w:val="004E1462"/>
+    <w:rsid w:val="004F6F08"/>
+    <w:rsid w:val="006333C6"/>
     <w:rsid w:val="006B2069"/>
     <w:rsid w:val="00881AD6"/>
     <w:rsid w:val="009071AE"/>
     <w:rsid w:val="00A91419"/>
+    <w:rsid w:val="00AA7598"/>
+    <w:rsid w:val="00C35710"/>
+    <w:rsid w:val="00E83970"/>
     <w:rsid w:val="00FC48C8"/>
   </w:rsids>
   <m:mathPr>

</xml_diff>